<commit_message>
added presentation and more details
</commit_message>
<xml_diff>
--- a/Explanation_OF_Activity_Outline.docx
+++ b/Explanation_OF_Activity_Outline.docx
@@ -97,13 +97,7 @@
         <w:rPr>
           <w:rStyle w:val="hgkelc"/>
         </w:rPr>
-        <w:t>intrinsic attractiveness/"good"-ness (positive valence) or averseness/"bad"-ness (negative valence) of an event, object, or situation</w:t>
-      </w:r>
-      <w:r>
-        <w:rPr>
-          <w:rStyle w:val="hgkelc"/>
-        </w:rPr>
-        <w:t>.</w:t>
+        <w:t>intrinsic attractiveness/"good"-ness (positive valence) or averseness/"bad"-ness (negative valence) of an event, object, or situation.</w:t>
       </w:r>
       <w:r>
         <w:rPr>
@@ -317,13 +311,58 @@
         <w:rPr>
           <w:rStyle w:val="hgkelc"/>
         </w:rPr>
-        <w:t xml:space="preserve">A score of 0 </w:t>
-      </w:r>
-      <w:r>
-        <w:rPr>
-          <w:rStyle w:val="hgkelc"/>
-        </w:rPr>
-        <w:t>denotes</w:t>
+        <w:t xml:space="preserve">A score of 0 denotes  Sad or </w:t>
+      </w:r>
+      <w:r>
+        <w:rPr>
+          <w:rStyle w:val="hgkelc"/>
+        </w:rPr>
+        <w:t>Anger</w:t>
+      </w:r>
+    </w:p>
+    <w:p>
+      <w:pPr>
+        <w:spacing w:line="240" w:lineRule="auto"/>
+        <w:contextualSpacing/>
+        <w:rPr>
+          <w:rStyle w:val="hgkelc"/>
+        </w:rPr>
+      </w:pPr>
+    </w:p>
+    <w:p>
+      <w:pPr>
+        <w:spacing w:line="240" w:lineRule="auto"/>
+        <w:contextualSpacing/>
+        <w:rPr>
+          <w:rStyle w:val="hgkelc"/>
+        </w:rPr>
+      </w:pPr>
+      <w:r>
+        <w:rPr>
+          <w:rStyle w:val="hgkelc"/>
+        </w:rPr>
+        <w:t>(0,0):</w:t>
+      </w:r>
+      <w:r>
+        <w:rPr>
+          <w:rStyle w:val="hgkelc"/>
+        </w:rPr>
+        <w:t xml:space="preserve"> Sad</w:t>
+      </w:r>
+    </w:p>
+    <w:p>
+      <w:pPr>
+        <w:spacing w:line="240" w:lineRule="auto"/>
+        <w:contextualSpacing/>
+        <w:rPr>
+          <w:rStyle w:val="hgkelc"/>
+        </w:rPr>
+      </w:pPr>
+      <w:r>
+        <w:rPr>
+          <w:rStyle w:val="hgkelc"/>
+        </w:rPr>
+        <w:t>(0,1):</w:t>
       </w:r>
       <w:r>
         <w:rPr>
@@ -335,103 +374,22 @@
         <w:rPr>
           <w:rStyle w:val="hgkelc"/>
         </w:rPr>
-        <w:t xml:space="preserve"> Sad or </w:t>
-      </w:r>
-      <w:r>
-        <w:rPr>
-          <w:rStyle w:val="hgkelc"/>
-        </w:rPr>
-        <w:t>Anger</w:t>
-      </w:r>
-    </w:p>
-    <w:p>
-      <w:pPr>
-        <w:spacing w:line="240" w:lineRule="auto"/>
-        <w:contextualSpacing/>
-        <w:rPr>
-          <w:rStyle w:val="hgkelc"/>
-        </w:rPr>
-      </w:pPr>
-    </w:p>
-    <w:p>
-      <w:pPr>
-        <w:spacing w:line="240" w:lineRule="auto"/>
-        <w:contextualSpacing/>
-        <w:rPr>
-          <w:rStyle w:val="hgkelc"/>
-        </w:rPr>
-      </w:pPr>
-      <w:r>
-        <w:rPr>
-          <w:rStyle w:val="hgkelc"/>
-        </w:rPr>
-        <w:t>(0,0):</w:t>
-      </w:r>
-      <w:r>
-        <w:rPr>
-          <w:rStyle w:val="hgkelc"/>
-        </w:rPr>
-        <w:t xml:space="preserve"> Sad</w:t>
-      </w:r>
-    </w:p>
-    <w:p>
-      <w:pPr>
-        <w:spacing w:line="240" w:lineRule="auto"/>
-        <w:contextualSpacing/>
-        <w:rPr>
-          <w:rStyle w:val="hgkelc"/>
-        </w:rPr>
-      </w:pPr>
-      <w:r>
-        <w:rPr>
-          <w:rStyle w:val="hgkelc"/>
-        </w:rPr>
-        <w:t>(</w:t>
-      </w:r>
-      <w:r>
-        <w:rPr>
-          <w:rStyle w:val="hgkelc"/>
-        </w:rPr>
-        <w:t>0</w:t>
-      </w:r>
-      <w:r>
-        <w:rPr>
-          <w:rStyle w:val="hgkelc"/>
-        </w:rPr>
-        <w:t>,1):</w:t>
-      </w:r>
-      <w:r>
-        <w:rPr>
-          <w:rStyle w:val="hgkelc"/>
-        </w:rPr>
-        <w:t xml:space="preserve"> Peaceful</w:t>
-      </w:r>
-    </w:p>
-    <w:p>
-      <w:pPr>
-        <w:spacing w:line="240" w:lineRule="auto"/>
-        <w:contextualSpacing/>
-        <w:rPr>
-          <w:rStyle w:val="hgkelc"/>
-        </w:rPr>
-      </w:pPr>
-      <w:r>
-        <w:rPr>
-          <w:rStyle w:val="hgkelc"/>
-        </w:rPr>
-        <w:t>(1,</w:t>
-      </w:r>
-      <w:r>
-        <w:rPr>
-          <w:rStyle w:val="hgkelc"/>
-        </w:rPr>
-        <w:t>0</w:t>
-      </w:r>
-      <w:r>
-        <w:rPr>
-          <w:rStyle w:val="hgkelc"/>
-        </w:rPr>
-        <w:t>):</w:t>
+        <w:t>Chill</w:t>
+      </w:r>
+    </w:p>
+    <w:p>
+      <w:pPr>
+        <w:spacing w:line="240" w:lineRule="auto"/>
+        <w:contextualSpacing/>
+        <w:rPr>
+          <w:rStyle w:val="hgkelc"/>
+        </w:rPr>
+      </w:pPr>
+      <w:r>
+        <w:rPr>
+          <w:rStyle w:val="hgkelc"/>
+        </w:rPr>
+        <w:t>(1,0):</w:t>
       </w:r>
       <w:r>
         <w:rPr>
@@ -478,6 +436,30 @@
           <w:rStyle w:val="hgkelc"/>
         </w:rPr>
       </w:pPr>
+      <w:r>
+        <w:rPr>
+          <w:rStyle w:val="hgkelc"/>
+        </w:rPr>
+        <w:t>Provide one example of each point</w:t>
+      </w:r>
+    </w:p>
+    <w:p>
+      <w:pPr>
+        <w:spacing w:line="240" w:lineRule="auto"/>
+        <w:contextualSpacing/>
+        <w:rPr>
+          <w:rStyle w:val="hgkelc"/>
+        </w:rPr>
+      </w:pPr>
+    </w:p>
+    <w:p>
+      <w:pPr>
+        <w:spacing w:line="240" w:lineRule="auto"/>
+        <w:contextualSpacing/>
+        <w:rPr>
+          <w:rStyle w:val="hgkelc"/>
+        </w:rPr>
+      </w:pPr>
     </w:p>
     <w:p>
       <w:pPr>
@@ -521,6 +503,9 @@
         </w:rPr>
       </w:pPr>
       <w:r>
+        <w:rPr>
+          <w:noProof/>
+        </w:rPr>
         <w:drawing>
           <wp:inline distT="0" distB="0" distL="0" distR="0" wp14:anchorId="3202F90D" wp14:editId="561971C1">
             <wp:extent cx="2260121" cy="1964326"/>
@@ -564,6 +549,9 @@
         <w:t xml:space="preserve"> </w:t>
       </w:r>
       <w:r>
+        <w:rPr>
+          <w:noProof/>
+        </w:rPr>
         <w:drawing>
           <wp:inline distT="0" distB="0" distL="0" distR="0" wp14:anchorId="6357E385" wp14:editId="3C164F52">
             <wp:extent cx="2104846" cy="1980489"/>
@@ -613,6 +601,7 @@
         <w:rPr>
           <w:noProof/>
         </w:rPr>
+        <w:lastRenderedPageBreak/>
         <w:t xml:space="preserve">                            Pharrell Williams </w:t>
       </w:r>
       <w:r>
@@ -628,7 +617,9 @@
         <w:contextualSpacing/>
       </w:pPr>
       <w:r>
-        <w:lastRenderedPageBreak/>
+        <w:rPr>
+          <w:noProof/>
+        </w:rPr>
         <w:drawing>
           <wp:inline distT="0" distB="0" distL="0" distR="0" wp14:anchorId="0BBE442E" wp14:editId="3A6C1FB4">
             <wp:extent cx="2018581" cy="1858130"/>
@@ -672,6 +663,9 @@
         <w:t xml:space="preserve"> </w:t>
       </w:r>
       <w:r>
+        <w:rPr>
+          <w:noProof/>
+        </w:rPr>
         <w:drawing>
           <wp:inline distT="0" distB="0" distL="0" distR="0" wp14:anchorId="79B5E842" wp14:editId="21960ECD">
             <wp:extent cx="2306128" cy="1889497"/>
@@ -760,13 +754,7 @@
         <w:contextualSpacing/>
       </w:pPr>
       <w:r>
-        <w:t xml:space="preserve">Which artist has the </w:t>
-      </w:r>
-      <w:r>
-        <w:t>least</w:t>
-      </w:r>
-      <w:r>
-        <w:t xml:space="preserve"> songs? (Do not count)</w:t>
+        <w:t>Which artist has the least songs? (Do not count)</w:t>
       </w:r>
     </w:p>
     <w:p>
@@ -856,28 +844,13 @@
         <w:contextualSpacing/>
       </w:pPr>
       <w:r>
-        <w:t>Q</w:t>
-      </w:r>
-      <w:r>
-        <w:t>2</w:t>
-      </w:r>
-      <w:r>
-        <w:t xml:space="preserve">. </w:t>
-      </w:r>
-      <w:r>
-        <w:t xml:space="preserve">This </w:t>
+        <w:t xml:space="preserve">Q2. This </w:t>
       </w:r>
       <w:r>
         <w:t xml:space="preserve">__artist__’s songs </w:t>
       </w:r>
       <w:r>
-        <w:t>are</w:t>
-      </w:r>
-      <w:r>
-        <w:t xml:space="preserve"> rarely which of the following</w:t>
-      </w:r>
-      <w:r>
-        <w:t>_____?</w:t>
+        <w:t>are rarely which of the following_____?</w:t>
       </w:r>
     </w:p>
     <w:p>
@@ -964,115 +937,52 @@
         <w:contextualSpacing/>
       </w:pPr>
       <w:r>
-        <w:t xml:space="preserve">Choice </w:t>
-      </w:r>
-      <w:r>
-        <w:t>3</w:t>
-      </w:r>
-      <w:r>
-        <w:t xml:space="preserve"> -  Obviously not this one</w:t>
-      </w:r>
-    </w:p>
-    <w:p>
-      <w:pPr>
-        <w:spacing w:line="240" w:lineRule="auto"/>
-        <w:contextualSpacing/>
-      </w:pPr>
-      <w:r>
-        <w:t xml:space="preserve">Choice </w:t>
-      </w:r>
-      <w:r>
-        <w:t>4</w:t>
-      </w:r>
-      <w:r>
-        <w:t xml:space="preserve"> -  Obviously not this one</w:t>
-      </w:r>
-    </w:p>
-    <w:p>
-      <w:pPr>
-        <w:spacing w:line="240" w:lineRule="auto"/>
-        <w:contextualSpacing/>
-      </w:pPr>
-    </w:p>
-    <w:p>
-      <w:pPr>
-        <w:spacing w:line="240" w:lineRule="auto"/>
-        <w:contextualSpacing/>
-      </w:pPr>
-    </w:p>
-    <w:p>
-      <w:pPr>
-        <w:spacing w:line="240" w:lineRule="auto"/>
-        <w:contextualSpacing/>
-      </w:pPr>
-      <w:r>
-        <w:t>1</w:t>
-      </w:r>
-      <w:r>
-        <w:t xml:space="preserve"> of the four categories</w:t>
-      </w:r>
-      <w:r>
-        <w:t xml:space="preserve">: </w:t>
-      </w:r>
-      <w:r>
-        <w:t>Turbulent/Angry</w:t>
-      </w:r>
-      <w:r>
-        <w:t xml:space="preserve"> | </w:t>
-      </w:r>
-      <w:r>
-        <w:t>Happy/Joy</w:t>
-      </w:r>
-      <w:r>
-        <w:t xml:space="preserve"> | </w:t>
-      </w:r>
-      <w:r>
-        <w:t>Sad/Depressing</w:t>
-      </w:r>
-      <w:r>
-        <w:t xml:space="preserve"> | </w:t>
-      </w:r>
-      <w:r>
-        <w:t>Chill/Peaceful</w:t>
-      </w:r>
-    </w:p>
-    <w:p>
-      <w:pPr>
-        <w:spacing w:line="240" w:lineRule="auto"/>
-        <w:contextualSpacing/>
-      </w:pPr>
-    </w:p>
-    <w:p>
-      <w:pPr>
-        <w:spacing w:line="240" w:lineRule="auto"/>
-        <w:contextualSpacing/>
-      </w:pPr>
-      <w:r>
-        <w:t>Q</w:t>
-      </w:r>
-      <w:r>
-        <w:t>7</w:t>
-      </w:r>
-      <w:r>
-        <w:t xml:space="preserve"> - Q</w:t>
-      </w:r>
-      <w:r>
-        <w:t>10</w:t>
-      </w:r>
-      <w:r>
-        <w:t xml:space="preserve">. </w:t>
-      </w:r>
-      <w:r>
-        <w:t xml:space="preserve">Of the artists in our data set, which one has the most </w:t>
-      </w:r>
-      <w:r>
-        <w:t>__one of the four categories__</w:t>
-      </w:r>
-      <w:r>
-        <w:t xml:space="preserve"> songs</w:t>
-      </w:r>
-      <w:r>
-        <w:t>?</w:t>
+        <w:t>Choice 3 -  Obviously not this one</w:t>
+      </w:r>
+    </w:p>
+    <w:p>
+      <w:pPr>
+        <w:spacing w:line="240" w:lineRule="auto"/>
+        <w:contextualSpacing/>
+      </w:pPr>
+      <w:r>
+        <w:t>Choice 4 -  Obviously not this one</w:t>
+      </w:r>
+    </w:p>
+    <w:p>
+      <w:pPr>
+        <w:spacing w:line="240" w:lineRule="auto"/>
+        <w:contextualSpacing/>
+      </w:pPr>
+    </w:p>
+    <w:p>
+      <w:pPr>
+        <w:spacing w:line="240" w:lineRule="auto"/>
+        <w:contextualSpacing/>
+      </w:pPr>
+    </w:p>
+    <w:p>
+      <w:pPr>
+        <w:spacing w:line="240" w:lineRule="auto"/>
+        <w:contextualSpacing/>
+      </w:pPr>
+      <w:r>
+        <w:t>1 of the four categories: Turbulent/Angry | Happy/Joy | Sad/Depressing | Chill/Peaceful</w:t>
+      </w:r>
+    </w:p>
+    <w:p>
+      <w:pPr>
+        <w:spacing w:line="240" w:lineRule="auto"/>
+        <w:contextualSpacing/>
+      </w:pPr>
+    </w:p>
+    <w:p>
+      <w:pPr>
+        <w:spacing w:line="240" w:lineRule="auto"/>
+        <w:contextualSpacing/>
+      </w:pPr>
+      <w:r>
+        <w:t>Q7 - Q10. Of the artists in our data set, which one has the most __one of the four categories__ songs?</w:t>
       </w:r>
     </w:p>
     <w:p>

</xml_diff>